<commit_message>
docs(repro analysis): update draft and format
</commit_message>
<xml_diff>
--- a/Policy Briefing/Luyijie Draft.docx
+++ b/Policy Briefing/Luyijie Draft.docx
@@ -3,15 +3,475 @@
 <w:document xmlns:wpc="http://schemas.microsoft.com/office/word/2010/wordprocessingCanvas" xmlns:cx="http://schemas.microsoft.com/office/drawing/2014/chartex" xmlns:cx1="http://schemas.microsoft.com/office/drawing/2015/9/8/chartex" xmlns:cx2="http://schemas.microsoft.com/office/drawing/2015/10/21/chartex" xmlns:cx3="http://schemas.microsoft.com/office/drawing/2016/5/9/chartex" xmlns:cx4="http://schemas.microsoft.com/office/drawing/2016/5/10/chartex" xmlns:cx5="http://schemas.microsoft.com/office/drawing/2016/5/11/chartex" xmlns:cx6="http://schemas.microsoft.com/office/drawing/2016/5/12/chartex" xmlns:cx7="http://schemas.microsoft.com/office/drawing/2016/5/13/chartex" xmlns:cx8="http://schemas.microsoft.com/office/drawing/2016/5/14/chartex" xmlns:mc="http://schemas.openxmlformats.org/markup-compatibility/2006" xmlns:aink="http://schemas.microsoft.com/office/drawing/2016/ink" xmlns:am3d="http://schemas.microsoft.com/office/drawing/2017/model3d" xmlns:o="urn:schemas-microsoft-com:office:office" xmlns:oel="http://schemas.microsoft.com/office/2019/extlst" xmlns:r="http://schemas.openxmlformats.org/officeDocument/2006/relationships" xmlns:m="http://schemas.openxmlformats.org/officeDocument/2006/math" xmlns:v="urn:schemas-microsoft-com:vml" xmlns:wp14="http://schemas.microsoft.com/office/word/2010/wordprocessingDrawing" xmlns:wp="http://schemas.openxmlformats.org/drawingml/2006/wordprocessingDrawing" xmlns:w10="urn:schemas-microsoft-com:office:word" xmlns:w="http://schemas.openxmlformats.org/wordprocessingml/2006/main" xmlns:w14="http://schemas.microsoft.com/office/word/2010/wordml" xmlns:w15="http://schemas.microsoft.com/office/word/2012/wordml" xmlns:w16cex="http://schemas.microsoft.com/office/word/2018/wordml/cex" xmlns:w16cid="http://schemas.microsoft.com/office/word/2016/wordml/cid" xmlns:w16="http://schemas.microsoft.com/office/word/2018/wordml" xmlns:w16sdtdh="http://schemas.microsoft.com/office/word/2020/wordml/sdtdatahash" xmlns:w16se="http://schemas.microsoft.com/office/word/2015/wordml/symex" xmlns:wpg="http://schemas.microsoft.com/office/word/2010/wordprocessingGroup" xmlns:wpi="http://schemas.microsoft.com/office/word/2010/wordprocessingInk" xmlns:wne="http://schemas.microsoft.com/office/word/2006/wordml" xmlns:wps="http://schemas.microsoft.com/office/word/2010/wordprocessingShape" mc:Ignorable="w14 w15 w16se w16cid w16 w16cex w16sdtdh wp14">
   <w:body>
     <w:p>
-      <w:r>
-        <w:t>Luyijie Draft</w:t>
-      </w:r>
-    </w:p>
-    <w:p>
-      <w:r>
-        <w:t>adddfg</w:t>
-      </w:r>
-    </w:p>
+      <w:pPr>
+        <w:rPr>
+          <w:b/>
+          <w:bCs/>
+          <w:sz w:val="28"/>
+          <w:szCs w:val="28"/>
+        </w:rPr>
+      </w:pPr>
+      <w:r>
+        <w:rPr>
+          <w:b/>
+          <w:bCs/>
+          <w:sz w:val="28"/>
+          <w:szCs w:val="28"/>
+        </w:rPr>
+        <w:t>Exclusive Summary</w:t>
+      </w:r>
+    </w:p>
+    <w:p>
+      <w:r>
+        <w:t xml:space="preserve">This study offers a comprehensive examination of Airbnb activity in the City of London over the previous 12 months (2022). Foundations of Spatial Data Science expertise was used to </w:t>
+      </w:r>
+      <w:proofErr w:type="spellStart"/>
+      <w:r>
+        <w:t>analyse</w:t>
+      </w:r>
+      <w:proofErr w:type="spellEnd"/>
+      <w:r>
+        <w:t xml:space="preserve"> the data.</w:t>
+      </w:r>
+    </w:p>
+    <w:p>
+      <w:r>
+        <w:t>We set out to respond to four questions</w:t>
+      </w:r>
+      <w:r>
+        <w:t>:</w:t>
+      </w:r>
+    </w:p>
+    <w:p>
+      <w:pPr>
+        <w:rPr>
+          <w:b/>
+          <w:bCs/>
+        </w:rPr>
+      </w:pPr>
+      <w:r>
+        <w:rPr>
+          <w:b/>
+          <w:bCs/>
+        </w:rPr>
+        <w:t>1.</w:t>
+      </w:r>
+    </w:p>
+    <w:p>
+      <w:pPr>
+        <w:rPr>
+          <w:b/>
+          <w:bCs/>
+        </w:rPr>
+      </w:pPr>
+      <w:r>
+        <w:rPr>
+          <w:b/>
+          <w:bCs/>
+        </w:rPr>
+        <w:t>2.</w:t>
+      </w:r>
+    </w:p>
+    <w:p>
+      <w:pPr>
+        <w:rPr>
+          <w:b/>
+          <w:bCs/>
+        </w:rPr>
+      </w:pPr>
+      <w:r>
+        <w:rPr>
+          <w:b/>
+          <w:bCs/>
+        </w:rPr>
+        <w:t>3. Which parts of London have the highest-rated listings on Airbnb using various rating metrics?</w:t>
+      </w:r>
+    </w:p>
+    <w:p>
+      <w:pPr>
+        <w:rPr>
+          <w:b/>
+          <w:bCs/>
+        </w:rPr>
+      </w:pPr>
+      <w:r>
+        <w:rPr>
+          <w:b/>
+          <w:bCs/>
+        </w:rPr>
+        <w:t>4.</w:t>
+      </w:r>
+    </w:p>
+    <w:p>
+      <w:pPr>
+        <w:rPr>
+          <w:b/>
+          <w:bCs/>
+        </w:rPr>
+      </w:pPr>
+    </w:p>
+    <w:p>
+      <w:pPr>
+        <w:rPr>
+          <w:b/>
+          <w:bCs/>
+          <w:color w:val="0070C0"/>
+        </w:rPr>
+      </w:pPr>
+      <w:r>
+        <w:rPr>
+          <w:b/>
+          <w:bCs/>
+          <w:color w:val="0070C0"/>
+        </w:rPr>
+        <w:t>KEY FINDINGS:</w:t>
+      </w:r>
+    </w:p>
+    <w:p>
+      <w:pPr>
+        <w:pStyle w:val="ListParagraph"/>
+        <w:numPr>
+          <w:ilvl w:val="0"/>
+          <w:numId w:val="2"/>
+        </w:numPr>
+      </w:pPr>
+      <w:r>
+        <w:rPr>
+          <w:b/>
+          <w:bCs/>
+        </w:rPr>
+        <w:t>4.8 high rating for listings:</w:t>
+      </w:r>
+      <w:r>
+        <w:t xml:space="preserve"> In terms of accuracy, cleanliness, check-in, communication, location, and value, renters gave </w:t>
+      </w:r>
+      <w:r>
+        <w:t>Southwest</w:t>
+      </w:r>
+      <w:r>
+        <w:t xml:space="preserve"> London's Airbnb listings a high rating of 4.8. Additionally, when location is a factor, renters frequently prefer homes close to London's downtown.</w:t>
+      </w:r>
+    </w:p>
+    <w:p/>
+    <w:p>
+      <w:pPr>
+        <w:rPr>
+          <w:b/>
+          <w:bCs/>
+          <w:sz w:val="28"/>
+          <w:szCs w:val="28"/>
+        </w:rPr>
+      </w:pPr>
+      <w:r>
+        <w:rPr>
+          <w:b/>
+          <w:bCs/>
+          <w:sz w:val="28"/>
+          <w:szCs w:val="28"/>
+        </w:rPr>
+        <w:t>Background</w:t>
+      </w:r>
+    </w:p>
+    <w:p>
+      <w:pPr>
+        <w:rPr>
+          <w:b/>
+          <w:bCs/>
+          <w:sz w:val="28"/>
+          <w:szCs w:val="28"/>
+        </w:rPr>
+      </w:pPr>
+      <w:r>
+        <w:rPr>
+          <w:b/>
+          <w:bCs/>
+          <w:sz w:val="28"/>
+          <w:szCs w:val="28"/>
+        </w:rPr>
+        <w:t xml:space="preserve">Four Analysis </w:t>
+      </w:r>
+    </w:p>
+    <w:p>
+      <w:pPr>
+        <w:rPr>
+          <w:b/>
+          <w:bCs/>
+          <w:sz w:val="28"/>
+          <w:szCs w:val="28"/>
+        </w:rPr>
+      </w:pPr>
+      <w:r>
+        <w:rPr>
+          <w:b/>
+          <w:bCs/>
+          <w:sz w:val="28"/>
+          <w:szCs w:val="28"/>
+        </w:rPr>
+        <w:t>1.</w:t>
+      </w:r>
+    </w:p>
+    <w:p>
+      <w:pPr>
+        <w:rPr>
+          <w:b/>
+          <w:bCs/>
+          <w:sz w:val="28"/>
+          <w:szCs w:val="28"/>
+        </w:rPr>
+      </w:pPr>
+      <w:r>
+        <w:rPr>
+          <w:b/>
+          <w:bCs/>
+          <w:sz w:val="28"/>
+          <w:szCs w:val="28"/>
+        </w:rPr>
+        <w:t>2.</w:t>
+      </w:r>
+    </w:p>
+    <w:p>
+      <w:pPr>
+        <w:rPr>
+          <w:b/>
+          <w:bCs/>
+          <w:sz w:val="24"/>
+          <w:szCs w:val="24"/>
+        </w:rPr>
+      </w:pPr>
+      <w:bookmarkStart w:id="0" w:name="_Hlk123678025"/>
+      <w:r>
+        <w:rPr>
+          <w:b/>
+          <w:bCs/>
+          <w:sz w:val="24"/>
+          <w:szCs w:val="24"/>
+        </w:rPr>
+        <w:t xml:space="preserve">3. </w:t>
+      </w:r>
+      <w:r>
+        <w:rPr>
+          <w:b/>
+          <w:bCs/>
+          <w:sz w:val="24"/>
+          <w:szCs w:val="24"/>
+        </w:rPr>
+        <w:t>Which parts of London have the highest-rated listings on Air</w:t>
+      </w:r>
+      <w:r>
+        <w:rPr>
+          <w:b/>
+          <w:bCs/>
+          <w:sz w:val="24"/>
+          <w:szCs w:val="24"/>
+        </w:rPr>
+        <w:t>bnb</w:t>
+      </w:r>
+      <w:r>
+        <w:rPr>
+          <w:b/>
+          <w:bCs/>
+          <w:sz w:val="24"/>
+          <w:szCs w:val="24"/>
+        </w:rPr>
+        <w:t xml:space="preserve"> using various rating metrics?</w:t>
+      </w:r>
+    </w:p>
+    <w:bookmarkEnd w:id="0"/>
+    <w:p>
+      <w:pPr>
+        <w:rPr>
+          <w:sz w:val="24"/>
+          <w:szCs w:val="24"/>
+        </w:rPr>
+      </w:pPr>
+    </w:p>
+    <w:p>
+      <w:r>
+        <w:t xml:space="preserve">This section focuses on the preferences of guests for each </w:t>
+      </w:r>
+      <w:proofErr w:type="spellStart"/>
+      <w:r>
+        <w:t>neighbourhood</w:t>
+      </w:r>
+      <w:proofErr w:type="spellEnd"/>
+      <w:r>
+        <w:t xml:space="preserve"> </w:t>
+      </w:r>
+      <w:proofErr w:type="spellStart"/>
+      <w:r>
+        <w:t>AirBnB</w:t>
+      </w:r>
+      <w:proofErr w:type="spellEnd"/>
+      <w:r>
+        <w:t xml:space="preserve"> listing under different rating </w:t>
+      </w:r>
+      <w:r>
+        <w:t>metrics and</w:t>
+      </w:r>
+      <w:r>
+        <w:t xml:space="preserve"> presents the scores for each area on a map in accordance with the accuracy, cleanliness, occupancy, communication, location, and rating metrics on the review form. Here are the outcomes.</w:t>
+      </w:r>
+      <w:r>
+        <w:t xml:space="preserve"> </w:t>
+      </w:r>
+    </w:p>
+    <w:p/>
+    <w:p>
+      <w:r>
+        <w:t xml:space="preserve">First, a variety of evaluation measures in the landlord's listings were looked at. As can be shown, </w:t>
+      </w:r>
+      <w:proofErr w:type="spellStart"/>
+      <w:r>
+        <w:t>airbnb</w:t>
+      </w:r>
+      <w:proofErr w:type="spellEnd"/>
+      <w:r>
+        <w:t xml:space="preserve"> hosts in London generally meet the needs of their guests in terms of listing accuracy, occupancy and communication. The scores are high. However, there was a lot of variation in the ratings for location, cost, and cleanliness, which may be due to regional variations.</w:t>
+      </w:r>
+    </w:p>
+    <w:p/>
+    <w:p>
+      <w:r>
+        <w:t xml:space="preserve">As you can see, guests gave downtown London and the surrounding districts relatively high ratings for location (4.84), maybe because these locations are closer to the city </w:t>
+      </w:r>
+      <w:proofErr w:type="spellStart"/>
+      <w:r>
+        <w:t>centre</w:t>
+      </w:r>
+      <w:proofErr w:type="spellEnd"/>
+      <w:r>
+        <w:t xml:space="preserve"> and have greater amenities. These </w:t>
+      </w:r>
+      <w:proofErr w:type="spellStart"/>
+      <w:r>
+        <w:t>neighbourhoods</w:t>
+      </w:r>
+      <w:proofErr w:type="spellEnd"/>
+      <w:r>
+        <w:t xml:space="preserve"> also included Camden (4.82) and Islington (4.82). The upper Thames city of Richmond achieved a stellar grade of 4.86.</w:t>
+      </w:r>
+    </w:p>
+    <w:p/>
+    <w:p>
+      <w:r>
+        <w:t xml:space="preserve">The pricing and cleanliness of central London, however, did not compare </w:t>
+      </w:r>
+      <w:proofErr w:type="spellStart"/>
+      <w:r>
+        <w:t>favourably</w:t>
+      </w:r>
+      <w:proofErr w:type="spellEnd"/>
+      <w:r>
+        <w:t xml:space="preserve"> to those of </w:t>
+      </w:r>
+      <w:r>
+        <w:lastRenderedPageBreak/>
+        <w:t>other areas, possibly as a result of higher rents and less management-focused landlords.</w:t>
+      </w:r>
+    </w:p>
+    <w:p>
+      <w:r>
+        <w:t>Southwest London properties typically have good ratings, 4.8 or better. The Upper Thames region received positive evaluations. On the other hand, Northwest London generally did not garner many positive reviews. It ranged from 4.5 to 4.6.</w:t>
+      </w:r>
+    </w:p>
+    <w:p/>
+    <w:p>
+      <w:pPr>
+        <w:rPr>
+          <w:b/>
+          <w:bCs/>
+          <w:sz w:val="28"/>
+          <w:szCs w:val="28"/>
+        </w:rPr>
+      </w:pPr>
+      <w:r>
+        <w:rPr>
+          <w:b/>
+          <w:bCs/>
+          <w:sz w:val="28"/>
+          <w:szCs w:val="28"/>
+        </w:rPr>
+        <w:t>4</w:t>
+      </w:r>
+      <w:r>
+        <w:rPr>
+          <w:b/>
+          <w:bCs/>
+          <w:sz w:val="28"/>
+          <w:szCs w:val="28"/>
+        </w:rPr>
+        <w:t>.</w:t>
+      </w:r>
+    </w:p>
+    <w:p/>
+    <w:p>
+      <w:pPr>
+        <w:rPr>
+          <w:b/>
+          <w:bCs/>
+          <w:sz w:val="28"/>
+          <w:szCs w:val="28"/>
+        </w:rPr>
+      </w:pPr>
+      <w:r>
+        <w:rPr>
+          <w:b/>
+          <w:bCs/>
+          <w:sz w:val="28"/>
+          <w:szCs w:val="28"/>
+        </w:rPr>
+        <w:t>Conclusion</w:t>
+      </w:r>
+    </w:p>
+    <w:p>
+      <w:pPr>
+        <w:rPr>
+          <w:b/>
+          <w:bCs/>
+          <w:sz w:val="28"/>
+          <w:szCs w:val="28"/>
+        </w:rPr>
+      </w:pPr>
+    </w:p>
+    <w:p>
+      <w:pPr>
+        <w:rPr>
+          <w:b/>
+          <w:bCs/>
+          <w:sz w:val="28"/>
+          <w:szCs w:val="28"/>
+        </w:rPr>
+      </w:pPr>
+      <w:r>
+        <w:rPr>
+          <w:b/>
+          <w:bCs/>
+          <w:sz w:val="28"/>
+          <w:szCs w:val="28"/>
+        </w:rPr>
+        <w:t xml:space="preserve">References </w:t>
+      </w:r>
+    </w:p>
+    <w:p>
+      <w:pPr>
+        <w:rPr>
+          <w:b/>
+          <w:bCs/>
+          <w:sz w:val="28"/>
+          <w:szCs w:val="28"/>
+        </w:rPr>
+      </w:pPr>
+      <w:r>
+        <w:rPr>
+          <w:b/>
+          <w:bCs/>
+          <w:sz w:val="28"/>
+          <w:szCs w:val="28"/>
+        </w:rPr>
+        <w:t xml:space="preserve"> </w:t>
+      </w:r>
+    </w:p>
+    <w:p/>
     <w:sectPr>
       <w:pgSz w:w="11906" w:h="16838"/>
       <w:pgMar w:top="1440" w:right="1800" w:bottom="1440" w:left="1800" w:header="851" w:footer="992" w:gutter="0"/>
@@ -58,6 +518,243 @@
     </w:p>
   </w:footnote>
 </w:footnotes>
+</file>
+
+<file path=word/numbering.xml><?xml version="1.0" encoding="utf-8"?>
+<w:numbering xmlns:wpc="http://schemas.microsoft.com/office/word/2010/wordprocessingCanvas" xmlns:cx="http://schemas.microsoft.com/office/drawing/2014/chartex" xmlns:cx1="http://schemas.microsoft.com/office/drawing/2015/9/8/chartex" xmlns:cx2="http://schemas.microsoft.com/office/drawing/2015/10/21/chartex" xmlns:cx3="http://schemas.microsoft.com/office/drawing/2016/5/9/chartex" xmlns:cx4="http://schemas.microsoft.com/office/drawing/2016/5/10/chartex" xmlns:cx5="http://schemas.microsoft.com/office/drawing/2016/5/11/chartex" xmlns:cx6="http://schemas.microsoft.com/office/drawing/2016/5/12/chartex" xmlns:cx7="http://schemas.microsoft.com/office/drawing/2016/5/13/chartex" xmlns:cx8="http://schemas.microsoft.com/office/drawing/2016/5/14/chartex" xmlns:mc="http://schemas.openxmlformats.org/markup-compatibility/2006" xmlns:aink="http://schemas.microsoft.com/office/drawing/2016/ink" xmlns:am3d="http://schemas.microsoft.com/office/drawing/2017/model3d" xmlns:o="urn:schemas-microsoft-com:office:office" xmlns:oel="http://schemas.microsoft.com/office/2019/extlst" xmlns:r="http://schemas.openxmlformats.org/officeDocument/2006/relationships" xmlns:m="http://schemas.openxmlformats.org/officeDocument/2006/math" xmlns:v="urn:schemas-microsoft-com:vml" xmlns:wp14="http://schemas.microsoft.com/office/word/2010/wordprocessingDrawing" xmlns:wp="http://schemas.openxmlformats.org/drawingml/2006/wordprocessingDrawing" xmlns:w10="urn:schemas-microsoft-com:office:word" xmlns:w="http://schemas.openxmlformats.org/wordprocessingml/2006/main" xmlns:w14="http://schemas.microsoft.com/office/word/2010/wordml" xmlns:w15="http://schemas.microsoft.com/office/word/2012/wordml" xmlns:w16cex="http://schemas.microsoft.com/office/word/2018/wordml/cex" xmlns:w16cid="http://schemas.microsoft.com/office/word/2016/wordml/cid" xmlns:w16="http://schemas.microsoft.com/office/word/2018/wordml" xmlns:w16sdtdh="http://schemas.microsoft.com/office/word/2020/wordml/sdtdatahash" xmlns:w16se="http://schemas.microsoft.com/office/word/2015/wordml/symex" xmlns:wpg="http://schemas.microsoft.com/office/word/2010/wordprocessingGroup" xmlns:wpi="http://schemas.microsoft.com/office/word/2010/wordprocessingInk" xmlns:wne="http://schemas.microsoft.com/office/word/2006/wordml" xmlns:wps="http://schemas.microsoft.com/office/word/2010/wordprocessingShape" mc:Ignorable="w14 w15 w16se w16cid w16 w16cex w16sdtdh wp14">
+  <w:abstractNum w:abstractNumId="0" w15:restartNumberingAfterBreak="0">
+    <w:nsid w:val="69047E0F"/>
+    <w:multiLevelType w:val="hybridMultilevel"/>
+    <w:tmpl w:val="9EBE5964"/>
+    <w:lvl w:ilvl="0" w:tplc="04090001">
+      <w:start w:val="1"/>
+      <w:numFmt w:val="bullet"/>
+      <w:lvlText w:val=""/>
+      <w:lvlJc w:val="left"/>
+      <w:pPr>
+        <w:ind w:left="720" w:hanging="360"/>
+      </w:pPr>
+      <w:rPr>
+        <w:rFonts w:ascii="Symbol" w:hAnsi="Symbol" w:hint="default"/>
+      </w:rPr>
+    </w:lvl>
+    <w:lvl w:ilvl="1" w:tplc="04090003" w:tentative="1">
+      <w:start w:val="1"/>
+      <w:numFmt w:val="bullet"/>
+      <w:lvlText w:val="o"/>
+      <w:lvlJc w:val="left"/>
+      <w:pPr>
+        <w:ind w:left="1440" w:hanging="360"/>
+      </w:pPr>
+      <w:rPr>
+        <w:rFonts w:ascii="Courier New" w:hAnsi="Courier New" w:cs="Courier New" w:hint="default"/>
+      </w:rPr>
+    </w:lvl>
+    <w:lvl w:ilvl="2" w:tplc="04090005" w:tentative="1">
+      <w:start w:val="1"/>
+      <w:numFmt w:val="bullet"/>
+      <w:lvlText w:val=""/>
+      <w:lvlJc w:val="left"/>
+      <w:pPr>
+        <w:ind w:left="2160" w:hanging="360"/>
+      </w:pPr>
+      <w:rPr>
+        <w:rFonts w:ascii="Wingdings" w:hAnsi="Wingdings" w:hint="default"/>
+      </w:rPr>
+    </w:lvl>
+    <w:lvl w:ilvl="3" w:tplc="04090001" w:tentative="1">
+      <w:start w:val="1"/>
+      <w:numFmt w:val="bullet"/>
+      <w:lvlText w:val=""/>
+      <w:lvlJc w:val="left"/>
+      <w:pPr>
+        <w:ind w:left="2880" w:hanging="360"/>
+      </w:pPr>
+      <w:rPr>
+        <w:rFonts w:ascii="Symbol" w:hAnsi="Symbol" w:hint="default"/>
+      </w:rPr>
+    </w:lvl>
+    <w:lvl w:ilvl="4" w:tplc="04090003" w:tentative="1">
+      <w:start w:val="1"/>
+      <w:numFmt w:val="bullet"/>
+      <w:lvlText w:val="o"/>
+      <w:lvlJc w:val="left"/>
+      <w:pPr>
+        <w:ind w:left="3600" w:hanging="360"/>
+      </w:pPr>
+      <w:rPr>
+        <w:rFonts w:ascii="Courier New" w:hAnsi="Courier New" w:cs="Courier New" w:hint="default"/>
+      </w:rPr>
+    </w:lvl>
+    <w:lvl w:ilvl="5" w:tplc="04090005" w:tentative="1">
+      <w:start w:val="1"/>
+      <w:numFmt w:val="bullet"/>
+      <w:lvlText w:val=""/>
+      <w:lvlJc w:val="left"/>
+      <w:pPr>
+        <w:ind w:left="4320" w:hanging="360"/>
+      </w:pPr>
+      <w:rPr>
+        <w:rFonts w:ascii="Wingdings" w:hAnsi="Wingdings" w:hint="default"/>
+      </w:rPr>
+    </w:lvl>
+    <w:lvl w:ilvl="6" w:tplc="04090001" w:tentative="1">
+      <w:start w:val="1"/>
+      <w:numFmt w:val="bullet"/>
+      <w:lvlText w:val=""/>
+      <w:lvlJc w:val="left"/>
+      <w:pPr>
+        <w:ind w:left="5040" w:hanging="360"/>
+      </w:pPr>
+      <w:rPr>
+        <w:rFonts w:ascii="Symbol" w:hAnsi="Symbol" w:hint="default"/>
+      </w:rPr>
+    </w:lvl>
+    <w:lvl w:ilvl="7" w:tplc="04090003" w:tentative="1">
+      <w:start w:val="1"/>
+      <w:numFmt w:val="bullet"/>
+      <w:lvlText w:val="o"/>
+      <w:lvlJc w:val="left"/>
+      <w:pPr>
+        <w:ind w:left="5760" w:hanging="360"/>
+      </w:pPr>
+      <w:rPr>
+        <w:rFonts w:ascii="Courier New" w:hAnsi="Courier New" w:cs="Courier New" w:hint="default"/>
+      </w:rPr>
+    </w:lvl>
+    <w:lvl w:ilvl="8" w:tplc="04090005" w:tentative="1">
+      <w:start w:val="1"/>
+      <w:numFmt w:val="bullet"/>
+      <w:lvlText w:val=""/>
+      <w:lvlJc w:val="left"/>
+      <w:pPr>
+        <w:ind w:left="6480" w:hanging="360"/>
+      </w:pPr>
+      <w:rPr>
+        <w:rFonts w:ascii="Wingdings" w:hAnsi="Wingdings" w:hint="default"/>
+      </w:rPr>
+    </w:lvl>
+  </w:abstractNum>
+  <w:abstractNum w:abstractNumId="1" w15:restartNumberingAfterBreak="0">
+    <w:nsid w:val="6F6533F7"/>
+    <w:multiLevelType w:val="hybridMultilevel"/>
+    <w:tmpl w:val="6CDEF534"/>
+    <w:lvl w:ilvl="0" w:tplc="04090001">
+      <w:start w:val="1"/>
+      <w:numFmt w:val="bullet"/>
+      <w:lvlText w:val=""/>
+      <w:lvlJc w:val="left"/>
+      <w:pPr>
+        <w:ind w:left="720" w:hanging="360"/>
+      </w:pPr>
+      <w:rPr>
+        <w:rFonts w:ascii="Symbol" w:hAnsi="Symbol" w:hint="default"/>
+      </w:rPr>
+    </w:lvl>
+    <w:lvl w:ilvl="1" w:tplc="04090003" w:tentative="1">
+      <w:start w:val="1"/>
+      <w:numFmt w:val="bullet"/>
+      <w:lvlText w:val="o"/>
+      <w:lvlJc w:val="left"/>
+      <w:pPr>
+        <w:ind w:left="1440" w:hanging="360"/>
+      </w:pPr>
+      <w:rPr>
+        <w:rFonts w:ascii="Courier New" w:hAnsi="Courier New" w:cs="Courier New" w:hint="default"/>
+      </w:rPr>
+    </w:lvl>
+    <w:lvl w:ilvl="2" w:tplc="04090005" w:tentative="1">
+      <w:start w:val="1"/>
+      <w:numFmt w:val="bullet"/>
+      <w:lvlText w:val=""/>
+      <w:lvlJc w:val="left"/>
+      <w:pPr>
+        <w:ind w:left="2160" w:hanging="360"/>
+      </w:pPr>
+      <w:rPr>
+        <w:rFonts w:ascii="Wingdings" w:hAnsi="Wingdings" w:hint="default"/>
+      </w:rPr>
+    </w:lvl>
+    <w:lvl w:ilvl="3" w:tplc="04090001" w:tentative="1">
+      <w:start w:val="1"/>
+      <w:numFmt w:val="bullet"/>
+      <w:lvlText w:val=""/>
+      <w:lvlJc w:val="left"/>
+      <w:pPr>
+        <w:ind w:left="2880" w:hanging="360"/>
+      </w:pPr>
+      <w:rPr>
+        <w:rFonts w:ascii="Symbol" w:hAnsi="Symbol" w:hint="default"/>
+      </w:rPr>
+    </w:lvl>
+    <w:lvl w:ilvl="4" w:tplc="04090003" w:tentative="1">
+      <w:start w:val="1"/>
+      <w:numFmt w:val="bullet"/>
+      <w:lvlText w:val="o"/>
+      <w:lvlJc w:val="left"/>
+      <w:pPr>
+        <w:ind w:left="3600" w:hanging="360"/>
+      </w:pPr>
+      <w:rPr>
+        <w:rFonts w:ascii="Courier New" w:hAnsi="Courier New" w:cs="Courier New" w:hint="default"/>
+      </w:rPr>
+    </w:lvl>
+    <w:lvl w:ilvl="5" w:tplc="04090005" w:tentative="1">
+      <w:start w:val="1"/>
+      <w:numFmt w:val="bullet"/>
+      <w:lvlText w:val=""/>
+      <w:lvlJc w:val="left"/>
+      <w:pPr>
+        <w:ind w:left="4320" w:hanging="360"/>
+      </w:pPr>
+      <w:rPr>
+        <w:rFonts w:ascii="Wingdings" w:hAnsi="Wingdings" w:hint="default"/>
+      </w:rPr>
+    </w:lvl>
+    <w:lvl w:ilvl="6" w:tplc="04090001" w:tentative="1">
+      <w:start w:val="1"/>
+      <w:numFmt w:val="bullet"/>
+      <w:lvlText w:val=""/>
+      <w:lvlJc w:val="left"/>
+      <w:pPr>
+        <w:ind w:left="5040" w:hanging="360"/>
+      </w:pPr>
+      <w:rPr>
+        <w:rFonts w:ascii="Symbol" w:hAnsi="Symbol" w:hint="default"/>
+      </w:rPr>
+    </w:lvl>
+    <w:lvl w:ilvl="7" w:tplc="04090003" w:tentative="1">
+      <w:start w:val="1"/>
+      <w:numFmt w:val="bullet"/>
+      <w:lvlText w:val="o"/>
+      <w:lvlJc w:val="left"/>
+      <w:pPr>
+        <w:ind w:left="5760" w:hanging="360"/>
+      </w:pPr>
+      <w:rPr>
+        <w:rFonts w:ascii="Courier New" w:hAnsi="Courier New" w:cs="Courier New" w:hint="default"/>
+      </w:rPr>
+    </w:lvl>
+    <w:lvl w:ilvl="8" w:tplc="04090005" w:tentative="1">
+      <w:start w:val="1"/>
+      <w:numFmt w:val="bullet"/>
+      <w:lvlText w:val=""/>
+      <w:lvlJc w:val="left"/>
+      <w:pPr>
+        <w:ind w:left="6480" w:hanging="360"/>
+      </w:pPr>
+      <w:rPr>
+        <w:rFonts w:ascii="Wingdings" w:hAnsi="Wingdings" w:hint="default"/>
+      </w:rPr>
+    </w:lvl>
+  </w:abstractNum>
+  <w:num w:numId="1" w16cid:durableId="126169653">
+    <w:abstractNumId w:val="0"/>
+  </w:num>
+  <w:num w:numId="2" w16cid:durableId="1461919281">
+    <w:abstractNumId w:val="1"/>
+  </w:num>
+</w:numbering>
 </file>
 
 <file path=word/styles.xml><?xml version="1.0" encoding="utf-8"?>
@@ -463,7 +1160,6 @@
   <w:style w:type="character" w:default="1" w:styleId="DefaultParagraphFont">
     <w:name w:val="Default Paragraph Font"/>
     <w:uiPriority w:val="1"/>
-    <w:semiHidden/>
     <w:unhideWhenUsed/>
   </w:style>
   <w:style w:type="table" w:default="1" w:styleId="TableNormal">
@@ -528,6 +1224,17 @@
     <w:link w:val="Footer"/>
     <w:uiPriority w:val="99"/>
     <w:rsid w:val="00734177"/>
+  </w:style>
+  <w:style w:type="paragraph" w:styleId="ListParagraph">
+    <w:name w:val="List Paragraph"/>
+    <w:basedOn w:val="Normal"/>
+    <w:uiPriority w:val="34"/>
+    <w:qFormat/>
+    <w:rsid w:val="004F3B1E"/>
+    <w:pPr>
+      <w:ind w:left="720"/>
+      <w:contextualSpacing/>
+    </w:pPr>
   </w:style>
 </w:styles>
 </file>

</xml_diff>